<commit_message>
minor changes to fintan's work
</commit_message>
<xml_diff>
--- a/documentation/EntFrm Report.docx
+++ b/documentation/EntFrm Report.docx
@@ -115,49 +115,25 @@
           <w:rFonts w:cs="Arial"/>
         </w:rPr>
       </w:pPr>
-      <w:proofErr w:type="spellStart"/>
       <w:r>
         <w:rPr>
           <w:rFonts w:cs="Arial"/>
         </w:rPr>
-        <w:t>Darragh</w:t>
-      </w:r>
-      <w:proofErr w:type="spellEnd"/>
-      <w:r>
+        <w:t>Darragh Breathnach</w:t>
+      </w:r>
+    </w:p>
+    <w:p>
+      <w:pPr>
+        <w:pStyle w:val="TitleName"/>
         <w:rPr>
           <w:rFonts w:cs="Arial"/>
         </w:rPr>
-        <w:t xml:space="preserve"> </w:t>
-      </w:r>
-      <w:proofErr w:type="spellStart"/>
+      </w:pPr>
       <w:r>
         <w:rPr>
           <w:rFonts w:cs="Arial"/>
         </w:rPr>
-        <w:t>Breathnach</w:t>
-      </w:r>
-      <w:proofErr w:type="spellEnd"/>
-    </w:p>
-    <w:p>
-      <w:pPr>
-        <w:pStyle w:val="TitleName"/>
-        <w:rPr>
-          <w:rFonts w:cs="Arial"/>
-        </w:rPr>
-      </w:pPr>
-      <w:proofErr w:type="spellStart"/>
-      <w:r>
-        <w:rPr>
-          <w:rFonts w:cs="Arial"/>
-        </w:rPr>
-        <w:t>Fintan</w:t>
-      </w:r>
-      <w:proofErr w:type="spellEnd"/>
-      <w:r>
-        <w:rPr>
-          <w:rFonts w:cs="Arial"/>
-        </w:rPr>
-        <w:t xml:space="preserve"> Costello</w:t>
+        <w:t>Fintan Costello</w:t>
       </w:r>
     </w:p>
     <w:p>
@@ -344,7 +320,7 @@
                     <a:blip r:embed="rId7" cstate="print">
                       <a:extLst>
                         <a:ext uri="{28A0092B-C50C-407E-A947-70E740481C1C}">
-                          <a14:useLocalDpi xmlns="" xmlns:wpc="http://schemas.microsoft.com/office/word/2010/wordprocessingCanvas" xmlns:mc="http://schemas.openxmlformats.org/markup-compatibility/2006" xmlns:o="urn:schemas-microsoft-com:office:office" xmlns:v="urn:schemas-microsoft-com:vml" xmlns:wp14="http://schemas.microsoft.com/office/word/2010/wordprocessingDrawing" xmlns:w10="urn:schemas-microsoft-com:office:word" xmlns:w="http://schemas.openxmlformats.org/wordprocessingml/2006/main" xmlns:w14="http://schemas.microsoft.com/office/word/2010/wordml" xmlns:wpg="http://schemas.microsoft.com/office/word/2010/wordprocessingGroup" xmlns:wpi="http://schemas.microsoft.com/office/word/2010/wordprocessingInk" xmlns:wps="http://schemas.microsoft.com/office/word/2010/wordprocessingShape" xmlns:a14="http://schemas.microsoft.com/office/drawing/2010/main" val="0"/>
+                          <a14:useLocalDpi xmlns:a14="http://schemas.microsoft.com/office/drawing/2010/main" xmlns:wps="http://schemas.microsoft.com/office/word/2010/wordprocessingShape" xmlns:wpi="http://schemas.microsoft.com/office/word/2010/wordprocessingInk" xmlns:wpg="http://schemas.microsoft.com/office/word/2010/wordprocessingGroup" xmlns:w14="http://schemas.microsoft.com/office/word/2010/wordml" xmlns:w="http://schemas.openxmlformats.org/wordprocessingml/2006/main" xmlns:w10="urn:schemas-microsoft-com:office:word" xmlns:wp14="http://schemas.microsoft.com/office/word/2010/wordprocessingDrawing" xmlns:v="urn:schemas-microsoft-com:vml" xmlns:o="urn:schemas-microsoft-com:office:office" xmlns:mc="http://schemas.openxmlformats.org/markup-compatibility/2006" xmlns:wpc="http://schemas.microsoft.com/office/word/2010/wordprocessingCanvas" xmlns="" val="0"/>
                         </a:ext>
                       </a:extLst>
                     </a:blip>
@@ -1311,21 +1287,59 @@
         <w:rPr>
           <w:lang w:val="en-IE"/>
         </w:rPr>
-        <w:t xml:space="preserve">The sample datasets to be used will be from the Canadian website toronto.ca/open, as they </w:t>
-      </w:r>
-      <w:proofErr w:type="gramStart"/>
-      <w:r>
-        <w:rPr>
-          <w:lang w:val="en-IE"/>
-        </w:rPr>
-        <w:t>is</w:t>
-      </w:r>
-      <w:proofErr w:type="gramEnd"/>
+        <w:t>The sample datasets to be used will be from the Canadian web</w:t>
+      </w:r>
+      <w:r>
+        <w:rPr>
+          <w:lang w:val="en-IE"/>
+        </w:rPr>
+        <w:t>site toronto.ca/open, as they are</w:t>
+      </w:r>
       <w:r>
         <w:rPr>
           <w:lang w:val="en-IE"/>
         </w:rPr>
         <w:t xml:space="preserve"> a comprehensive choice of large, clean and open datasets available.</w:t>
+      </w:r>
+    </w:p>
+    <w:p>
+      <w:pPr>
+        <w:rPr>
+          <w:lang w:val="en-IE"/>
+        </w:rPr>
+      </w:pPr>
+      <w:r>
+        <w:rPr>
+          <w:lang w:val="en-IE"/>
+        </w:rPr>
+        <w:t>Part of the logic will be writing the data into the database from a .</w:t>
+      </w:r>
+      <w:proofErr w:type="spellStart"/>
+      <w:r>
+        <w:rPr>
+          <w:lang w:val="en-IE"/>
+        </w:rPr>
+        <w:t>csv</w:t>
+      </w:r>
+      <w:proofErr w:type="spellEnd"/>
+      <w:r>
+        <w:rPr>
+          <w:lang w:val="en-IE"/>
+        </w:rPr>
+        <w:t xml:space="preserve"> file(s).</w:t>
+      </w:r>
+    </w:p>
+    <w:p>
+      <w:pPr>
+        <w:rPr>
+          <w:lang w:val="en-IE"/>
+        </w:rPr>
+      </w:pPr>
+      <w:r>
+        <w:rPr>
+          <w:lang w:val="en-IE"/>
+        </w:rPr>
+        <w:t>****Query here: should we also not state the other business logic that we’ll perform on the data? *********</w:t>
       </w:r>
     </w:p>
     <w:p>
@@ -1478,6 +1492,151 @@
     </w:p>
     <w:p>
       <w:pPr>
+        <w:spacing w:after="0"/>
+        <w:jc w:val="left"/>
+        <w:rPr>
+          <w:lang w:val="en-IE"/>
+        </w:rPr>
+      </w:pPr>
+      <w:r>
+        <w:rPr>
+          <w:lang w:val="en-IE"/>
+        </w:rPr>
+        <w:t>Functional Requirements</w:t>
+      </w:r>
+    </w:p>
+    <w:p>
+      <w:pPr>
+        <w:pStyle w:val="ListParagraph"/>
+        <w:numPr>
+          <w:ilvl w:val="0"/>
+          <w:numId w:val="9"/>
+        </w:numPr>
+        <w:spacing w:after="0"/>
+        <w:jc w:val="left"/>
+        <w:rPr>
+          <w:lang w:val="en-IE"/>
+        </w:rPr>
+      </w:pPr>
+      <w:r>
+        <w:rPr>
+          <w:lang w:val="en-IE"/>
+        </w:rPr>
+        <w:t>Write CSV data into database</w:t>
+      </w:r>
+    </w:p>
+    <w:p>
+      <w:pPr>
+        <w:pStyle w:val="ListParagraph"/>
+        <w:numPr>
+          <w:ilvl w:val="0"/>
+          <w:numId w:val="9"/>
+        </w:numPr>
+        <w:spacing w:after="0"/>
+        <w:jc w:val="left"/>
+        <w:rPr>
+          <w:lang w:val="en-IE"/>
+        </w:rPr>
+      </w:pPr>
+      <w:r>
+        <w:rPr>
+          <w:lang w:val="en-IE"/>
+        </w:rPr>
+        <w:t>An accessible API to view electoral data from Toronto</w:t>
+      </w:r>
+    </w:p>
+    <w:p>
+      <w:pPr>
+        <w:pStyle w:val="ListParagraph"/>
+        <w:numPr>
+          <w:ilvl w:val="0"/>
+          <w:numId w:val="9"/>
+        </w:numPr>
+        <w:spacing w:after="0"/>
+        <w:jc w:val="left"/>
+        <w:rPr>
+          <w:lang w:val="en-IE"/>
+        </w:rPr>
+      </w:pPr>
+      <w:r>
+        <w:rPr>
+          <w:lang w:val="en-IE"/>
+        </w:rPr>
+        <w:t>Business logic on data......</w:t>
+      </w:r>
+    </w:p>
+    <w:p>
+      <w:pPr>
+        <w:pStyle w:val="ListParagraph"/>
+        <w:spacing w:after="0"/>
+        <w:jc w:val="left"/>
+        <w:rPr>
+          <w:lang w:val="en-IE"/>
+        </w:rPr>
+      </w:pPr>
+    </w:p>
+    <w:p>
+      <w:pPr>
+        <w:spacing w:after="0"/>
+        <w:jc w:val="left"/>
+        <w:rPr>
+          <w:lang w:val="en-IE"/>
+        </w:rPr>
+      </w:pPr>
+      <w:r>
+        <w:rPr>
+          <w:lang w:val="en-IE"/>
+        </w:rPr>
+        <w:t>Non Functional Requirements</w:t>
+      </w:r>
+    </w:p>
+    <w:p>
+      <w:pPr>
+        <w:pStyle w:val="ListParagraph"/>
+        <w:numPr>
+          <w:ilvl w:val="0"/>
+          <w:numId w:val="10"/>
+        </w:numPr>
+        <w:spacing w:after="0"/>
+        <w:jc w:val="left"/>
+        <w:rPr>
+          <w:lang w:val="en-IE"/>
+        </w:rPr>
+      </w:pPr>
+      <w:r>
+        <w:rPr>
+          <w:lang w:val="en-IE"/>
+        </w:rPr>
+        <w:t>Basic GUI</w:t>
+      </w:r>
+    </w:p>
+    <w:p>
+      <w:pPr>
+        <w:pStyle w:val="ListParagraph"/>
+        <w:numPr>
+          <w:ilvl w:val="0"/>
+          <w:numId w:val="10"/>
+        </w:numPr>
+        <w:spacing w:after="0"/>
+        <w:jc w:val="left"/>
+        <w:rPr>
+          <w:lang w:val="en-IE"/>
+        </w:rPr>
+      </w:pPr>
+      <w:r>
+        <w:rPr>
+          <w:lang w:val="en-IE"/>
+        </w:rPr>
+        <w:t>No access restriction? (i.e. no login)</w:t>
+      </w:r>
+    </w:p>
+    <w:p>
+      <w:pPr>
+        <w:pStyle w:val="ListParagraph"/>
+        <w:numPr>
+          <w:ilvl w:val="0"/>
+          <w:numId w:val="10"/>
+        </w:numPr>
         <w:spacing w:after="0"/>
         <w:jc w:val="left"/>
         <w:rPr>
@@ -1783,7 +1942,7 @@
         <w:rFonts w:ascii="Times New Roman" w:hAnsi="Times New Roman"/>
         <w:noProof/>
       </w:rPr>
-      <w:t>- 5 -</w:t>
+      <w:t>- 9 -</w:t>
     </w:r>
     <w:r>
       <w:rPr>
@@ -1862,7 +2021,7 @@
         <w:rFonts w:ascii="Times New Roman" w:hAnsi="Times New Roman"/>
         <w:noProof/>
       </w:rPr>
-      <w:t>- 4 -</w:t>
+      <w:t>- 10 -</w:t>
     </w:r>
     <w:r>
       <w:rPr>
@@ -2344,6 +2503,119 @@
     </w:lvl>
   </w:abstractNum>
   <w:abstractNum w:abstractNumId="3">
+    <w:nsid w:val="291E2AB0"/>
+    <w:multiLevelType w:val="hybridMultilevel"/>
+    <w:tmpl w:val="B464F2CE"/>
+    <w:lvl w:ilvl="0" w:tplc="18090001">
+      <w:start w:val="1"/>
+      <w:numFmt w:val="bullet"/>
+      <w:lvlText w:val=""/>
+      <w:lvlJc w:val="left"/>
+      <w:pPr>
+        <w:ind w:left="720" w:hanging="360"/>
+      </w:pPr>
+      <w:rPr>
+        <w:rFonts w:ascii="Symbol" w:hAnsi="Symbol" w:hint="default"/>
+      </w:rPr>
+    </w:lvl>
+    <w:lvl w:ilvl="1" w:tplc="18090003" w:tentative="1">
+      <w:start w:val="1"/>
+      <w:numFmt w:val="bullet"/>
+      <w:lvlText w:val="o"/>
+      <w:lvlJc w:val="left"/>
+      <w:pPr>
+        <w:ind w:left="1440" w:hanging="360"/>
+      </w:pPr>
+      <w:rPr>
+        <w:rFonts w:ascii="Courier New" w:hAnsi="Courier New" w:cs="Courier New" w:hint="default"/>
+      </w:rPr>
+    </w:lvl>
+    <w:lvl w:ilvl="2" w:tplc="18090005" w:tentative="1">
+      <w:start w:val="1"/>
+      <w:numFmt w:val="bullet"/>
+      <w:lvlText w:val=""/>
+      <w:lvlJc w:val="left"/>
+      <w:pPr>
+        <w:ind w:left="2160" w:hanging="360"/>
+      </w:pPr>
+      <w:rPr>
+        <w:rFonts w:ascii="Wingdings" w:hAnsi="Wingdings" w:hint="default"/>
+      </w:rPr>
+    </w:lvl>
+    <w:lvl w:ilvl="3" w:tplc="18090001" w:tentative="1">
+      <w:start w:val="1"/>
+      <w:numFmt w:val="bullet"/>
+      <w:lvlText w:val=""/>
+      <w:lvlJc w:val="left"/>
+      <w:pPr>
+        <w:ind w:left="2880" w:hanging="360"/>
+      </w:pPr>
+      <w:rPr>
+        <w:rFonts w:ascii="Symbol" w:hAnsi="Symbol" w:hint="default"/>
+      </w:rPr>
+    </w:lvl>
+    <w:lvl w:ilvl="4" w:tplc="18090003" w:tentative="1">
+      <w:start w:val="1"/>
+      <w:numFmt w:val="bullet"/>
+      <w:lvlText w:val="o"/>
+      <w:lvlJc w:val="left"/>
+      <w:pPr>
+        <w:ind w:left="3600" w:hanging="360"/>
+      </w:pPr>
+      <w:rPr>
+        <w:rFonts w:ascii="Courier New" w:hAnsi="Courier New" w:cs="Courier New" w:hint="default"/>
+      </w:rPr>
+    </w:lvl>
+    <w:lvl w:ilvl="5" w:tplc="18090005" w:tentative="1">
+      <w:start w:val="1"/>
+      <w:numFmt w:val="bullet"/>
+      <w:lvlText w:val=""/>
+      <w:lvlJc w:val="left"/>
+      <w:pPr>
+        <w:ind w:left="4320" w:hanging="360"/>
+      </w:pPr>
+      <w:rPr>
+        <w:rFonts w:ascii="Wingdings" w:hAnsi="Wingdings" w:hint="default"/>
+      </w:rPr>
+    </w:lvl>
+    <w:lvl w:ilvl="6" w:tplc="18090001" w:tentative="1">
+      <w:start w:val="1"/>
+      <w:numFmt w:val="bullet"/>
+      <w:lvlText w:val=""/>
+      <w:lvlJc w:val="left"/>
+      <w:pPr>
+        <w:ind w:left="5040" w:hanging="360"/>
+      </w:pPr>
+      <w:rPr>
+        <w:rFonts w:ascii="Symbol" w:hAnsi="Symbol" w:hint="default"/>
+      </w:rPr>
+    </w:lvl>
+    <w:lvl w:ilvl="7" w:tplc="18090003" w:tentative="1">
+      <w:start w:val="1"/>
+      <w:numFmt w:val="bullet"/>
+      <w:lvlText w:val="o"/>
+      <w:lvlJc w:val="left"/>
+      <w:pPr>
+        <w:ind w:left="5760" w:hanging="360"/>
+      </w:pPr>
+      <w:rPr>
+        <w:rFonts w:ascii="Courier New" w:hAnsi="Courier New" w:cs="Courier New" w:hint="default"/>
+      </w:rPr>
+    </w:lvl>
+    <w:lvl w:ilvl="8" w:tplc="18090005" w:tentative="1">
+      <w:start w:val="1"/>
+      <w:numFmt w:val="bullet"/>
+      <w:lvlText w:val=""/>
+      <w:lvlJc w:val="left"/>
+      <w:pPr>
+        <w:ind w:left="6480" w:hanging="360"/>
+      </w:pPr>
+      <w:rPr>
+        <w:rFonts w:ascii="Wingdings" w:hAnsi="Wingdings" w:hint="default"/>
+      </w:rPr>
+    </w:lvl>
+  </w:abstractNum>
+  <w:abstractNum w:abstractNumId="4">
     <w:nsid w:val="2FA9339B"/>
     <w:multiLevelType w:val="hybridMultilevel"/>
     <w:tmpl w:val="12B06988"/>
@@ -2483,10 +2755,10 @@
       </w:rPr>
     </w:lvl>
   </w:abstractNum>
-  <w:abstractNum w:abstractNumId="4">
+  <w:abstractNum w:abstractNumId="5">
     <w:nsid w:val="476104FE"/>
     <w:multiLevelType w:val="hybridMultilevel"/>
-    <w:tmpl w:val="43B86C2E"/>
+    <w:tmpl w:val="C1F6B6D6"/>
     <w:lvl w:ilvl="0" w:tplc="18090001">
       <w:start w:val="1"/>
       <w:numFmt w:val="bullet"/>
@@ -2596,7 +2868,7 @@
       </w:rPr>
     </w:lvl>
   </w:abstractNum>
-  <w:abstractNum w:abstractNumId="5">
+  <w:abstractNum w:abstractNumId="6">
     <w:nsid w:val="52612530"/>
     <w:multiLevelType w:val="hybridMultilevel"/>
     <w:tmpl w:val="1AA8054E"/>
@@ -2713,7 +2985,7 @@
       </w:pPr>
     </w:lvl>
   </w:abstractNum>
-  <w:abstractNum w:abstractNumId="6">
+  <w:abstractNum w:abstractNumId="7">
     <w:nsid w:val="6C3A296C"/>
     <w:multiLevelType w:val="multilevel"/>
     <w:tmpl w:val="76623056"/>
@@ -2829,7 +3101,7 @@
       </w:pPr>
     </w:lvl>
   </w:abstractNum>
-  <w:abstractNum w:abstractNumId="7">
+  <w:abstractNum w:abstractNumId="8">
     <w:nsid w:val="7D9C13AF"/>
     <w:multiLevelType w:val="hybridMultilevel"/>
     <w:tmpl w:val="336625B0"/>
@@ -2969,7 +3241,7 @@
       </w:rPr>
     </w:lvl>
   </w:abstractNum>
-  <w:abstractNum w:abstractNumId="8">
+  <w:abstractNum w:abstractNumId="9">
     <w:nsid w:val="7DBA2E68"/>
     <w:multiLevelType w:val="multilevel"/>
     <w:tmpl w:val="2D824C6A"/>
@@ -3111,31 +3383,34 @@
     </w:lvl>
   </w:abstractNum>
   <w:num w:numId="1">
-    <w:abstractNumId w:val="5"/>
+    <w:abstractNumId w:val="6"/>
   </w:num>
   <w:num w:numId="2">
     <w:abstractNumId w:val="1"/>
   </w:num>
   <w:num w:numId="3">
-    <w:abstractNumId w:val="6"/>
+    <w:abstractNumId w:val="7"/>
   </w:num>
   <w:num w:numId="4">
     <w:abstractNumId w:val="0"/>
   </w:num>
   <w:num w:numId="5">
+    <w:abstractNumId w:val="9"/>
+  </w:num>
+  <w:num w:numId="6">
     <w:abstractNumId w:val="8"/>
   </w:num>
-  <w:num w:numId="6">
-    <w:abstractNumId w:val="7"/>
-  </w:num>
   <w:num w:numId="7">
-    <w:abstractNumId w:val="3"/>
+    <w:abstractNumId w:val="4"/>
   </w:num>
   <w:num w:numId="8">
     <w:abstractNumId w:val="2"/>
   </w:num>
   <w:num w:numId="9">
-    <w:abstractNumId w:val="4"/>
+    <w:abstractNumId w:val="5"/>
+  </w:num>
+  <w:num w:numId="10">
+    <w:abstractNumId w:val="3"/>
   </w:num>
 </w:numbering>
 </file>

</xml_diff>

<commit_message>
Added to non-functional requirements and uploaded draft class diagram
</commit_message>
<xml_diff>
--- a/documentation/EntFrm Report.docx
+++ b/documentation/EntFrm Report.docx
@@ -1,6 +1,6 @@
 
 <file path=word/document.xml><?xml version="1.0" encoding="utf-8"?>
-<w:document xmlns:ve="http://schemas.openxmlformats.org/markup-compatibility/2006" xmlns:o="urn:schemas-microsoft-com:office:office" xmlns:r="http://schemas.openxmlformats.org/officeDocument/2006/relationships" xmlns:m="http://schemas.openxmlformats.org/officeDocument/2006/math" xmlns:v="urn:schemas-microsoft-com:vml" xmlns:wp="http://schemas.openxmlformats.org/drawingml/2006/wordprocessingDrawing" xmlns:w10="urn:schemas-microsoft-com:office:word" xmlns:w="http://schemas.openxmlformats.org/wordprocessingml/2006/main" xmlns:wne="http://schemas.microsoft.com/office/word/2006/wordml">
+<w:document xmlns:wpc="http://schemas.microsoft.com/office/word/2010/wordprocessingCanvas" xmlns:mc="http://schemas.openxmlformats.org/markup-compatibility/2006" xmlns:o="urn:schemas-microsoft-com:office:office" xmlns:r="http://schemas.openxmlformats.org/officeDocument/2006/relationships" xmlns:m="http://schemas.openxmlformats.org/officeDocument/2006/math" xmlns:v="urn:schemas-microsoft-com:vml" xmlns:wp14="http://schemas.microsoft.com/office/word/2010/wordprocessingDrawing" xmlns:wp="http://schemas.openxmlformats.org/drawingml/2006/wordprocessingDrawing" xmlns:w10="urn:schemas-microsoft-com:office:word" xmlns:w="http://schemas.openxmlformats.org/wordprocessingml/2006/main" xmlns:w14="http://schemas.microsoft.com/office/word/2010/wordml" xmlns:wpg="http://schemas.microsoft.com/office/word/2010/wordprocessingGroup" xmlns:wpi="http://schemas.microsoft.com/office/word/2010/wordprocessingInk" xmlns:wne="http://schemas.microsoft.com/office/word/2006/wordml" xmlns:wps="http://schemas.microsoft.com/office/word/2010/wordprocessingShape" mc:Ignorable="w14 wp14">
   <w:body>
     <w:p>
       <w:pPr>
@@ -9,8 +9,6 @@
           <w:rFonts w:cs="Arial"/>
         </w:rPr>
       </w:pPr>
-      <w:bookmarkStart w:id="0" w:name="_GoBack"/>
-      <w:bookmarkEnd w:id="0"/>
       <w:smartTag w:uri="urn:schemas-microsoft-com:office:smarttags" w:element="PlaceName">
         <w:r>
           <w:rPr>
@@ -143,28 +141,12 @@
           <w:rFonts w:cs="Arial"/>
         </w:rPr>
       </w:pPr>
-      <w:proofErr w:type="spellStart"/>
       <w:r>
         <w:rPr>
           <w:rFonts w:cs="Arial"/>
         </w:rPr>
-        <w:t>Eoin</w:t>
-      </w:r>
-      <w:proofErr w:type="spellEnd"/>
-      <w:r>
-        <w:rPr>
-          <w:rFonts w:cs="Arial"/>
-        </w:rPr>
-        <w:t xml:space="preserve"> Ó </w:t>
-      </w:r>
-      <w:proofErr w:type="spellStart"/>
-      <w:r>
-        <w:rPr>
-          <w:rFonts w:cs="Arial"/>
-        </w:rPr>
-        <w:t>Loideáin</w:t>
-      </w:r>
-      <w:proofErr w:type="spellEnd"/>
+        <w:t>Eoin Ó Loideáin</w:t>
+      </w:r>
       <w:r>
         <w:rPr>
           <w:rFonts w:cs="Arial"/>
@@ -317,10 +299,10 @@
                     </pic:cNvPicPr>
                   </pic:nvPicPr>
                   <pic:blipFill>
-                    <a:blip r:embed="rId7" cstate="print">
+                    <a:blip r:embed="rId8" cstate="print">
                       <a:extLst>
                         <a:ext uri="{28A0092B-C50C-407E-A947-70E740481C1C}">
-                          <a14:useLocalDpi xmlns:a14="http://schemas.microsoft.com/office/drawing/2010/main" xmlns:wps="http://schemas.microsoft.com/office/word/2010/wordprocessingShape" xmlns:wpi="http://schemas.microsoft.com/office/word/2010/wordprocessingInk" xmlns:wpg="http://schemas.microsoft.com/office/word/2010/wordprocessingGroup" xmlns:w14="http://schemas.microsoft.com/office/word/2010/wordml" xmlns:w="http://schemas.openxmlformats.org/wordprocessingml/2006/main" xmlns:w10="urn:schemas-microsoft-com:office:word" xmlns:wp14="http://schemas.microsoft.com/office/word/2010/wordprocessingDrawing" xmlns:v="urn:schemas-microsoft-com:vml" xmlns:o="urn:schemas-microsoft-com:office:office" xmlns:mc="http://schemas.openxmlformats.org/markup-compatibility/2006" xmlns:wpc="http://schemas.microsoft.com/office/word/2010/wordprocessingCanvas" xmlns="" val="0"/>
+                          <a14:useLocalDpi xmlns:a14="http://schemas.microsoft.com/office/drawing/2010/main" val="0"/>
                         </a:ext>
                       </a:extLst>
                     </a:blip>
@@ -355,8 +337,8 @@
           <w:lang w:val="en-IE"/>
         </w:rPr>
         <w:sectPr>
-          <w:footerReference w:type="default" r:id="rId8"/>
-          <w:footerReference w:type="first" r:id="rId9"/>
+          <w:footerReference w:type="default" r:id="rId9"/>
+          <w:footerReference w:type="first" r:id="rId10"/>
           <w:pgSz w:w="12240" w:h="15840" w:code="1"/>
           <w:pgMar w:top="1440" w:right="1797" w:bottom="1440" w:left="1797" w:header="709" w:footer="709" w:gutter="0"/>
           <w:cols w:space="708"/>
@@ -1231,7 +1213,7 @@
           <w:lang w:val="en-IE"/>
         </w:rPr>
       </w:pPr>
-      <w:bookmarkStart w:id="1" w:name="_Toc277949896"/>
+      <w:bookmarkStart w:id="0" w:name="_Toc277949896"/>
       <w:r>
         <w:rPr>
           <w:lang w:val="en-IE"/>
@@ -1239,26 +1221,26 @@
         <w:lastRenderedPageBreak/>
         <w:t>Introduction</w:t>
       </w:r>
+      <w:bookmarkEnd w:id="0"/>
+    </w:p>
+    <w:p>
+      <w:pPr>
+        <w:pStyle w:val="Heading2"/>
+        <w:rPr>
+          <w:lang w:val="en-IE"/>
+        </w:rPr>
+      </w:pPr>
+      <w:bookmarkStart w:id="1" w:name="_Toc277949898"/>
+      <w:r>
+        <w:rPr>
+          <w:lang w:val="en-IE"/>
+        </w:rPr>
+        <w:t>Scope</w:t>
+      </w:r>
       <w:bookmarkEnd w:id="1"/>
     </w:p>
     <w:p>
       <w:pPr>
-        <w:pStyle w:val="Heading2"/>
-        <w:rPr>
-          <w:lang w:val="en-IE"/>
-        </w:rPr>
-      </w:pPr>
-      <w:bookmarkStart w:id="2" w:name="_Toc277949898"/>
-      <w:r>
-        <w:rPr>
-          <w:lang w:val="en-IE"/>
-        </w:rPr>
-        <w:t>Scope</w:t>
-      </w:r>
-      <w:bookmarkEnd w:id="2"/>
-    </w:p>
-    <w:p>
-      <w:pPr>
         <w:rPr>
           <w:lang w:val="en-IE"/>
         </w:rPr>
@@ -1312,21 +1294,7 @@
         <w:rPr>
           <w:lang w:val="en-IE"/>
         </w:rPr>
-        <w:t>Part of the logic will be writing the data into the database from a .</w:t>
-      </w:r>
-      <w:proofErr w:type="spellStart"/>
-      <w:r>
-        <w:rPr>
-          <w:lang w:val="en-IE"/>
-        </w:rPr>
-        <w:t>csv</w:t>
-      </w:r>
-      <w:proofErr w:type="spellEnd"/>
-      <w:r>
-        <w:rPr>
-          <w:lang w:val="en-IE"/>
-        </w:rPr>
-        <w:t xml:space="preserve"> file(s).</w:t>
+        <w:t>Part of the logic will be writing the data into the database from a .csv file(s).</w:t>
       </w:r>
     </w:p>
     <w:p>
@@ -1480,7 +1448,7 @@
           <w:lang w:val="en-IE"/>
         </w:rPr>
       </w:pPr>
-      <w:bookmarkStart w:id="3" w:name="_Toc277949899"/>
+      <w:bookmarkStart w:id="2" w:name="_Toc277949899"/>
       <w:r>
         <w:rPr>
           <w:lang w:val="en-IE"/>
@@ -1488,7 +1456,7 @@
         <w:lastRenderedPageBreak/>
         <w:t>Requirements</w:t>
       </w:r>
-      <w:bookmarkEnd w:id="3"/>
+      <w:bookmarkEnd w:id="2"/>
     </w:p>
     <w:p>
       <w:pPr>
@@ -1643,6 +1611,14 @@
           <w:lang w:val="en-IE"/>
         </w:rPr>
       </w:pPr>
+      <w:r>
+        <w:rPr>
+          <w:lang w:val="en-IE"/>
+        </w:rPr>
+        <w:t>Multiple device/media support</w:t>
+      </w:r>
+      <w:bookmarkStart w:id="3" w:name="_GoBack"/>
+      <w:bookmarkEnd w:id="3"/>
     </w:p>
     <w:p>
       <w:pPr>
@@ -1814,9 +1790,9 @@
           <w:lang w:val="en-IE"/>
         </w:rPr>
         <w:sectPr>
-          <w:headerReference w:type="default" r:id="rId10"/>
-          <w:headerReference w:type="first" r:id="rId11"/>
-          <w:footerReference w:type="first" r:id="rId12"/>
+          <w:headerReference w:type="default" r:id="rId11"/>
+          <w:headerReference w:type="first" r:id="rId12"/>
+          <w:footerReference w:type="first" r:id="rId13"/>
           <w:pgSz w:w="12240" w:h="15840" w:code="1"/>
           <w:pgMar w:top="1440" w:right="1440" w:bottom="1440" w:left="2155" w:header="709" w:footer="709" w:gutter="0"/>
           <w:cols w:space="708"/>
@@ -1885,7 +1861,7 @@
 </file>
 
 <file path=word/endnotes.xml><?xml version="1.0" encoding="utf-8"?>
-<w:endnotes xmlns:ve="http://schemas.openxmlformats.org/markup-compatibility/2006" xmlns:o="urn:schemas-microsoft-com:office:office" xmlns:r="http://schemas.openxmlformats.org/officeDocument/2006/relationships" xmlns:m="http://schemas.openxmlformats.org/officeDocument/2006/math" xmlns:v="urn:schemas-microsoft-com:vml" xmlns:wp="http://schemas.openxmlformats.org/drawingml/2006/wordprocessingDrawing" xmlns:w10="urn:schemas-microsoft-com:office:word" xmlns:w="http://schemas.openxmlformats.org/wordprocessingml/2006/main" xmlns:wne="http://schemas.microsoft.com/office/word/2006/wordml">
+<w:endnotes xmlns:wpc="http://schemas.microsoft.com/office/word/2010/wordprocessingCanvas" xmlns:mc="http://schemas.openxmlformats.org/markup-compatibility/2006" xmlns:o="urn:schemas-microsoft-com:office:office" xmlns:r="http://schemas.openxmlformats.org/officeDocument/2006/relationships" xmlns:m="http://schemas.openxmlformats.org/officeDocument/2006/math" xmlns:v="urn:schemas-microsoft-com:vml" xmlns:wp14="http://schemas.microsoft.com/office/word/2010/wordprocessingDrawing" xmlns:wp="http://schemas.openxmlformats.org/drawingml/2006/wordprocessingDrawing" xmlns:w10="urn:schemas-microsoft-com:office:word" xmlns:w="http://schemas.openxmlformats.org/wordprocessingml/2006/main" xmlns:w14="http://schemas.microsoft.com/office/word/2010/wordml" xmlns:wpg="http://schemas.microsoft.com/office/word/2010/wordprocessingGroup" xmlns:wpi="http://schemas.microsoft.com/office/word/2010/wordprocessingInk" xmlns:wne="http://schemas.microsoft.com/office/word/2006/wordml" xmlns:wps="http://schemas.microsoft.com/office/word/2010/wordprocessingShape" mc:Ignorable="w14 wp14">
   <w:endnote w:type="separator" w:id="-1">
     <w:p>
       <w:r>
@@ -1904,7 +1880,7 @@
 </file>
 
 <file path=word/footer1.xml><?xml version="1.0" encoding="utf-8"?>
-<w:ftr xmlns:ve="http://schemas.openxmlformats.org/markup-compatibility/2006" xmlns:o="urn:schemas-microsoft-com:office:office" xmlns:r="http://schemas.openxmlformats.org/officeDocument/2006/relationships" xmlns:m="http://schemas.openxmlformats.org/officeDocument/2006/math" xmlns:v="urn:schemas-microsoft-com:vml" xmlns:wp="http://schemas.openxmlformats.org/drawingml/2006/wordprocessingDrawing" xmlns:w10="urn:schemas-microsoft-com:office:word" xmlns:w="http://schemas.openxmlformats.org/wordprocessingml/2006/main" xmlns:wne="http://schemas.microsoft.com/office/word/2006/wordml">
+<w:ftr xmlns:wpc="http://schemas.microsoft.com/office/word/2010/wordprocessingCanvas" xmlns:mc="http://schemas.openxmlformats.org/markup-compatibility/2006" xmlns:o="urn:schemas-microsoft-com:office:office" xmlns:r="http://schemas.openxmlformats.org/officeDocument/2006/relationships" xmlns:m="http://schemas.openxmlformats.org/officeDocument/2006/math" xmlns:v="urn:schemas-microsoft-com:vml" xmlns:wp14="http://schemas.microsoft.com/office/word/2010/wordprocessingDrawing" xmlns:wp="http://schemas.openxmlformats.org/drawingml/2006/wordprocessingDrawing" xmlns:w10="urn:schemas-microsoft-com:office:word" xmlns:w="http://schemas.openxmlformats.org/wordprocessingml/2006/main" xmlns:w14="http://schemas.microsoft.com/office/word/2010/wordml" xmlns:wpg="http://schemas.microsoft.com/office/word/2010/wordprocessingGroup" xmlns:wpi="http://schemas.microsoft.com/office/word/2010/wordprocessingInk" xmlns:wne="http://schemas.microsoft.com/office/word/2006/wordml" xmlns:wps="http://schemas.microsoft.com/office/word/2010/wordprocessingShape" mc:Ignorable="w14 wp14">
   <w:p>
     <w:pPr>
       <w:pStyle w:val="Footer"/>
@@ -1942,7 +1918,7 @@
         <w:rFonts w:ascii="Times New Roman" w:hAnsi="Times New Roman"/>
         <w:noProof/>
       </w:rPr>
-      <w:t>- 9 -</w:t>
+      <w:t>- 6 -</w:t>
     </w:r>
     <w:r>
       <w:rPr>
@@ -1977,7 +1953,7 @@
 </file>
 
 <file path=word/footer2.xml><?xml version="1.0" encoding="utf-8"?>
-<w:ftr xmlns:ve="http://schemas.openxmlformats.org/markup-compatibility/2006" xmlns:o="urn:schemas-microsoft-com:office:office" xmlns:r="http://schemas.openxmlformats.org/officeDocument/2006/relationships" xmlns:m="http://schemas.openxmlformats.org/officeDocument/2006/math" xmlns:v="urn:schemas-microsoft-com:vml" xmlns:wp="http://schemas.openxmlformats.org/drawingml/2006/wordprocessingDrawing" xmlns:w10="urn:schemas-microsoft-com:office:word" xmlns:w="http://schemas.openxmlformats.org/wordprocessingml/2006/main" xmlns:wne="http://schemas.microsoft.com/office/word/2006/wordml">
+<w:ftr xmlns:wpc="http://schemas.microsoft.com/office/word/2010/wordprocessingCanvas" xmlns:mc="http://schemas.openxmlformats.org/markup-compatibility/2006" xmlns:o="urn:schemas-microsoft-com:office:office" xmlns:r="http://schemas.openxmlformats.org/officeDocument/2006/relationships" xmlns:m="http://schemas.openxmlformats.org/officeDocument/2006/math" xmlns:v="urn:schemas-microsoft-com:vml" xmlns:wp14="http://schemas.microsoft.com/office/word/2010/wordprocessingDrawing" xmlns:wp="http://schemas.openxmlformats.org/drawingml/2006/wordprocessingDrawing" xmlns:w10="urn:schemas-microsoft-com:office:word" xmlns:w="http://schemas.openxmlformats.org/wordprocessingml/2006/main" xmlns:w14="http://schemas.microsoft.com/office/word/2010/wordml" xmlns:wpg="http://schemas.microsoft.com/office/word/2010/wordprocessingGroup" xmlns:wpi="http://schemas.microsoft.com/office/word/2010/wordprocessingInk" xmlns:wne="http://schemas.microsoft.com/office/word/2006/wordml" xmlns:wps="http://schemas.microsoft.com/office/word/2010/wordprocessingShape" mc:Ignorable="w14 wp14">
   <w:p>
     <w:pPr>
       <w:pStyle w:val="Footer"/>
@@ -1988,7 +1964,7 @@
 </file>
 
 <file path=word/footer3.xml><?xml version="1.0" encoding="utf-8"?>
-<w:ftr xmlns:ve="http://schemas.openxmlformats.org/markup-compatibility/2006" xmlns:o="urn:schemas-microsoft-com:office:office" xmlns:r="http://schemas.openxmlformats.org/officeDocument/2006/relationships" xmlns:m="http://schemas.openxmlformats.org/officeDocument/2006/math" xmlns:v="urn:schemas-microsoft-com:vml" xmlns:wp="http://schemas.openxmlformats.org/drawingml/2006/wordprocessingDrawing" xmlns:w10="urn:schemas-microsoft-com:office:word" xmlns:w="http://schemas.openxmlformats.org/wordprocessingml/2006/main" xmlns:wne="http://schemas.microsoft.com/office/word/2006/wordml">
+<w:ftr xmlns:wpc="http://schemas.microsoft.com/office/word/2010/wordprocessingCanvas" xmlns:mc="http://schemas.openxmlformats.org/markup-compatibility/2006" xmlns:o="urn:schemas-microsoft-com:office:office" xmlns:r="http://schemas.openxmlformats.org/officeDocument/2006/relationships" xmlns:m="http://schemas.openxmlformats.org/officeDocument/2006/math" xmlns:v="urn:schemas-microsoft-com:vml" xmlns:wp14="http://schemas.microsoft.com/office/word/2010/wordprocessingDrawing" xmlns:wp="http://schemas.openxmlformats.org/drawingml/2006/wordprocessingDrawing" xmlns:w10="urn:schemas-microsoft-com:office:word" xmlns:w="http://schemas.openxmlformats.org/wordprocessingml/2006/main" xmlns:w14="http://schemas.microsoft.com/office/word/2010/wordml" xmlns:wpg="http://schemas.microsoft.com/office/word/2010/wordprocessingGroup" xmlns:wpi="http://schemas.microsoft.com/office/word/2010/wordprocessingInk" xmlns:wne="http://schemas.microsoft.com/office/word/2006/wordml" xmlns:wps="http://schemas.microsoft.com/office/word/2010/wordprocessingShape" mc:Ignorable="w14 wp14">
   <w:p>
     <w:pPr>
       <w:pStyle w:val="Footer"/>
@@ -2021,7 +1997,7 @@
         <w:rFonts w:ascii="Times New Roman" w:hAnsi="Times New Roman"/>
         <w:noProof/>
       </w:rPr>
-      <w:t>- 10 -</w:t>
+      <w:t>- 4 -</w:t>
     </w:r>
     <w:r>
       <w:rPr>
@@ -2035,7 +2011,7 @@
 </file>
 
 <file path=word/footnotes.xml><?xml version="1.0" encoding="utf-8"?>
-<w:footnotes xmlns:ve="http://schemas.openxmlformats.org/markup-compatibility/2006" xmlns:o="urn:schemas-microsoft-com:office:office" xmlns:r="http://schemas.openxmlformats.org/officeDocument/2006/relationships" xmlns:m="http://schemas.openxmlformats.org/officeDocument/2006/math" xmlns:v="urn:schemas-microsoft-com:vml" xmlns:wp="http://schemas.openxmlformats.org/drawingml/2006/wordprocessingDrawing" xmlns:w10="urn:schemas-microsoft-com:office:word" xmlns:w="http://schemas.openxmlformats.org/wordprocessingml/2006/main" xmlns:wne="http://schemas.microsoft.com/office/word/2006/wordml">
+<w:footnotes xmlns:wpc="http://schemas.microsoft.com/office/word/2010/wordprocessingCanvas" xmlns:mc="http://schemas.openxmlformats.org/markup-compatibility/2006" xmlns:o="urn:schemas-microsoft-com:office:office" xmlns:r="http://schemas.openxmlformats.org/officeDocument/2006/relationships" xmlns:m="http://schemas.openxmlformats.org/officeDocument/2006/math" xmlns:v="urn:schemas-microsoft-com:vml" xmlns:wp14="http://schemas.microsoft.com/office/word/2010/wordprocessingDrawing" xmlns:wp="http://schemas.openxmlformats.org/drawingml/2006/wordprocessingDrawing" xmlns:w10="urn:schemas-microsoft-com:office:word" xmlns:w="http://schemas.openxmlformats.org/wordprocessingml/2006/main" xmlns:w14="http://schemas.microsoft.com/office/word/2010/wordml" xmlns:wpg="http://schemas.microsoft.com/office/word/2010/wordprocessingGroup" xmlns:wpi="http://schemas.microsoft.com/office/word/2010/wordprocessingInk" xmlns:wne="http://schemas.microsoft.com/office/word/2006/wordml" xmlns:wps="http://schemas.microsoft.com/office/word/2010/wordprocessingShape" mc:Ignorable="w14 wp14">
   <w:footnote w:type="separator" w:id="-1">
     <w:p>
       <w:r>
@@ -2054,7 +2030,7 @@
 </file>
 
 <file path=word/header1.xml><?xml version="1.0" encoding="utf-8"?>
-<w:hdr xmlns:ve="http://schemas.openxmlformats.org/markup-compatibility/2006" xmlns:o="urn:schemas-microsoft-com:office:office" xmlns:r="http://schemas.openxmlformats.org/officeDocument/2006/relationships" xmlns:m="http://schemas.openxmlformats.org/officeDocument/2006/math" xmlns:v="urn:schemas-microsoft-com:vml" xmlns:wp="http://schemas.openxmlformats.org/drawingml/2006/wordprocessingDrawing" xmlns:w10="urn:schemas-microsoft-com:office:word" xmlns:w="http://schemas.openxmlformats.org/wordprocessingml/2006/main" xmlns:wne="http://schemas.microsoft.com/office/word/2006/wordml">
+<w:hdr xmlns:wpc="http://schemas.microsoft.com/office/word/2010/wordprocessingCanvas" xmlns:mc="http://schemas.openxmlformats.org/markup-compatibility/2006" xmlns:o="urn:schemas-microsoft-com:office:office" xmlns:r="http://schemas.openxmlformats.org/officeDocument/2006/relationships" xmlns:m="http://schemas.openxmlformats.org/officeDocument/2006/math" xmlns:v="urn:schemas-microsoft-com:vml" xmlns:wp14="http://schemas.microsoft.com/office/word/2010/wordprocessingDrawing" xmlns:wp="http://schemas.openxmlformats.org/drawingml/2006/wordprocessingDrawing" xmlns:w10="urn:schemas-microsoft-com:office:word" xmlns:w="http://schemas.openxmlformats.org/wordprocessingml/2006/main" xmlns:w14="http://schemas.microsoft.com/office/word/2010/wordml" xmlns:wpg="http://schemas.microsoft.com/office/word/2010/wordprocessingGroup" xmlns:wpi="http://schemas.microsoft.com/office/word/2010/wordprocessingInk" xmlns:wne="http://schemas.microsoft.com/office/word/2006/wordml" xmlns:wps="http://schemas.microsoft.com/office/word/2010/wordprocessingShape" mc:Ignorable="w14 wp14">
   <w:p>
     <w:pPr>
       <w:pStyle w:val="Header"/>
@@ -2092,7 +2068,7 @@
 </file>
 
 <file path=word/header2.xml><?xml version="1.0" encoding="utf-8"?>
-<w:hdr xmlns:ve="http://schemas.openxmlformats.org/markup-compatibility/2006" xmlns:o="urn:schemas-microsoft-com:office:office" xmlns:r="http://schemas.openxmlformats.org/officeDocument/2006/relationships" xmlns:m="http://schemas.openxmlformats.org/officeDocument/2006/math" xmlns:v="urn:schemas-microsoft-com:vml" xmlns:wp="http://schemas.openxmlformats.org/drawingml/2006/wordprocessingDrawing" xmlns:w10="urn:schemas-microsoft-com:office:word" xmlns:w="http://schemas.openxmlformats.org/wordprocessingml/2006/main" xmlns:wne="http://schemas.microsoft.com/office/word/2006/wordml">
+<w:hdr xmlns:wpc="http://schemas.microsoft.com/office/word/2010/wordprocessingCanvas" xmlns:mc="http://schemas.openxmlformats.org/markup-compatibility/2006" xmlns:o="urn:schemas-microsoft-com:office:office" xmlns:r="http://schemas.openxmlformats.org/officeDocument/2006/relationships" xmlns:m="http://schemas.openxmlformats.org/officeDocument/2006/math" xmlns:v="urn:schemas-microsoft-com:vml" xmlns:wp14="http://schemas.microsoft.com/office/word/2010/wordprocessingDrawing" xmlns:wp="http://schemas.openxmlformats.org/drawingml/2006/wordprocessingDrawing" xmlns:w10="urn:schemas-microsoft-com:office:word" xmlns:w="http://schemas.openxmlformats.org/wordprocessingml/2006/main" xmlns:w14="http://schemas.microsoft.com/office/word/2010/wordml" xmlns:wpg="http://schemas.microsoft.com/office/word/2010/wordprocessingGroup" xmlns:wpi="http://schemas.microsoft.com/office/word/2010/wordprocessingInk" xmlns:wne="http://schemas.microsoft.com/office/word/2006/wordml" xmlns:wps="http://schemas.microsoft.com/office/word/2010/wordprocessingShape" mc:Ignorable="w14 wp14">
   <w:p>
     <w:pPr>
       <w:pStyle w:val="Header"/>
@@ -2136,7 +2112,7 @@
 </file>
 
 <file path=word/numbering.xml><?xml version="1.0" encoding="utf-8"?>
-<w:numbering xmlns:ve="http://schemas.openxmlformats.org/markup-compatibility/2006" xmlns:o="urn:schemas-microsoft-com:office:office" xmlns:r="http://schemas.openxmlformats.org/officeDocument/2006/relationships" xmlns:m="http://schemas.openxmlformats.org/officeDocument/2006/math" xmlns:v="urn:schemas-microsoft-com:vml" xmlns:wp="http://schemas.openxmlformats.org/drawingml/2006/wordprocessingDrawing" xmlns:w10="urn:schemas-microsoft-com:office:word" xmlns:w="http://schemas.openxmlformats.org/wordprocessingml/2006/main" xmlns:wne="http://schemas.microsoft.com/office/word/2006/wordml">
+<w:numbering xmlns:wpc="http://schemas.microsoft.com/office/word/2010/wordprocessingCanvas" xmlns:mc="http://schemas.openxmlformats.org/markup-compatibility/2006" xmlns:o="urn:schemas-microsoft-com:office:office" xmlns:r="http://schemas.openxmlformats.org/officeDocument/2006/relationships" xmlns:m="http://schemas.openxmlformats.org/officeDocument/2006/math" xmlns:v="urn:schemas-microsoft-com:vml" xmlns:wp14="http://schemas.microsoft.com/office/word/2010/wordprocessingDrawing" xmlns:wp="http://schemas.openxmlformats.org/drawingml/2006/wordprocessingDrawing" xmlns:w10="urn:schemas-microsoft-com:office:word" xmlns:w="http://schemas.openxmlformats.org/wordprocessingml/2006/main" xmlns:w14="http://schemas.microsoft.com/office/word/2010/wordml" xmlns:wpg="http://schemas.microsoft.com/office/word/2010/wordprocessingGroup" xmlns:wpi="http://schemas.microsoft.com/office/word/2010/wordprocessingInk" xmlns:wne="http://schemas.microsoft.com/office/word/2006/wordml" xmlns:wps="http://schemas.microsoft.com/office/word/2010/wordprocessingShape" mc:Ignorable="w14 wp14">
   <w:abstractNum w:abstractNumId="0">
     <w:nsid w:val="05C62DB8"/>
     <w:multiLevelType w:val="hybridMultilevel"/>
@@ -3416,7 +3392,7 @@
 </file>
 
 <file path=word/styles.xml><?xml version="1.0" encoding="utf-8"?>
-<w:styles xmlns:r="http://schemas.openxmlformats.org/officeDocument/2006/relationships" xmlns:w="http://schemas.openxmlformats.org/wordprocessingml/2006/main">
+<w:styles xmlns:mc="http://schemas.openxmlformats.org/markup-compatibility/2006" xmlns:r="http://schemas.openxmlformats.org/officeDocument/2006/relationships" xmlns:w="http://schemas.openxmlformats.org/wordprocessingml/2006/main" xmlns:w14="http://schemas.microsoft.com/office/word/2010/wordml" mc:Ignorable="w14">
   <w:docDefaults>
     <w:rPrDefault>
       <w:rPr>
@@ -3652,7 +3628,6 @@
     <w:uiPriority w:val="99"/>
     <w:semiHidden/>
     <w:unhideWhenUsed/>
-    <w:qFormat/>
     <w:tblPr>
       <w:tblInd w:w="0" w:type="dxa"/>
       <w:tblCellMar>

</xml_diff>